<commit_message>
Nearly there res chap 3
</commit_message>
<xml_diff>
--- a/R_chap_3_pics/PES.docx
+++ b/R_chap_3_pics/PES.docx
@@ -10,7 +10,7 @@
         <mc:AlternateContent>
           <mc:Choice Requires="wpg">
             <w:drawing>
-              <wp:anchor distT="0" distB="0" distL="114300" distR="114300" simplePos="0" relativeHeight="251659264" behindDoc="0" locked="0" layoutInCell="1" allowOverlap="1">
+              <wp:anchor distT="0" distB="0" distL="114300" distR="114300" simplePos="0" relativeHeight="251658240" behindDoc="0" locked="0" layoutInCell="1" allowOverlap="1">
                 <wp:simplePos x="0" y="0"/>
                 <wp:positionH relativeFrom="column">
                   <wp:posOffset>-103794</wp:posOffset>
@@ -185,7 +185,7 @@
           </mc:Choice>
           <mc:Fallback>
             <w:pict>
-              <v:group w14:anchorId="37280E85" id="Group 11" o:spid="_x0000_s1026" style="position:absolute;margin-left:-8.15pt;margin-top:12.05pt;width:201.6pt;height:135pt;z-index:251659264" coordsize="25603,17145" o:gfxdata="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">
+              <v:group w14:anchorId="2C7F5415" id="Group 11" o:spid="_x0000_s1026" style="position:absolute;margin-left:-8.15pt;margin-top:12.05pt;width:201.6pt;height:135pt;z-index:251658240" coordsize="25603,17145" o:gfxdata="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">
                 <v:shapetype id="_x0000_t75" coordsize="21600,21600" o:spt="75" o:preferrelative="t" path="m@4@5l@4@11@9@11@9@5xe" filled="f" stroked="f">
                   <v:stroke joinstyle="miter"/>
                   <v:formulas>
@@ -233,166 +233,150 @@
           <w:noProof/>
         </w:rPr>
         <mc:AlternateContent>
-          <mc:Choice Requires="wps">
+          <mc:Choice Requires="wpg">
             <w:drawing>
-              <wp:anchor distT="0" distB="0" distL="114300" distR="114300" simplePos="0" relativeHeight="251668480" behindDoc="1" locked="0" layoutInCell="1" allowOverlap="1" wp14:anchorId="6F9DE986" wp14:editId="1814AF8B">
+              <wp:anchor distT="0" distB="0" distL="114300" distR="114300" simplePos="0" relativeHeight="251670528" behindDoc="0" locked="0" layoutInCell="1" allowOverlap="1" wp14:anchorId="0E048D1F" wp14:editId="5FA68E70">
                 <wp:simplePos x="0" y="0"/>
                 <wp:positionH relativeFrom="column">
-                  <wp:posOffset>3489614</wp:posOffset>
+                  <wp:posOffset>2548255</wp:posOffset>
                 </wp:positionH>
                 <wp:positionV relativeFrom="paragraph">
-                  <wp:posOffset>1747405</wp:posOffset>
+                  <wp:posOffset>3117850</wp:posOffset>
                 </wp:positionV>
-                <wp:extent cx="251113" cy="128732"/>
-                <wp:effectExtent l="19050" t="38100" r="53975" b="24130"/>
+                <wp:extent cx="2560320" cy="1714500"/>
+                <wp:effectExtent l="0" t="0" r="0" b="0"/>
                 <wp:wrapTight wrapText="bothSides">
                   <wp:wrapPolygon edited="0">
-                    <wp:start x="6562" y="-6416"/>
-                    <wp:lineTo x="-1641" y="3208"/>
-                    <wp:lineTo x="-1641" y="22455"/>
-                    <wp:lineTo x="4922" y="22455"/>
-                    <wp:lineTo x="6562" y="22455"/>
-                    <wp:lineTo x="24608" y="-6416"/>
-                    <wp:lineTo x="6562" y="-6416"/>
+                    <wp:start x="9321" y="0"/>
+                    <wp:lineTo x="7875" y="4320"/>
+                    <wp:lineTo x="0" y="6480"/>
+                    <wp:lineTo x="0" y="7200"/>
+                    <wp:lineTo x="2250" y="8160"/>
+                    <wp:lineTo x="2089" y="11760"/>
+                    <wp:lineTo x="2571" y="12000"/>
+                    <wp:lineTo x="11250" y="12000"/>
+                    <wp:lineTo x="10607" y="15840"/>
+                    <wp:lineTo x="9643" y="16320"/>
+                    <wp:lineTo x="9804" y="18480"/>
+                    <wp:lineTo x="17679" y="19680"/>
+                    <wp:lineTo x="18000" y="21360"/>
+                    <wp:lineTo x="19286" y="21360"/>
+                    <wp:lineTo x="19929" y="19680"/>
+                    <wp:lineTo x="19286" y="15840"/>
+                    <wp:lineTo x="21214" y="12720"/>
+                    <wp:lineTo x="21375" y="10560"/>
+                    <wp:lineTo x="20411" y="9360"/>
+                    <wp:lineTo x="18161" y="7440"/>
+                    <wp:lineTo x="12857" y="5280"/>
+                    <wp:lineTo x="8839" y="4320"/>
+                    <wp:lineTo x="10286" y="4320"/>
+                    <wp:lineTo x="12214" y="2160"/>
+                    <wp:lineTo x="12054" y="0"/>
+                    <wp:lineTo x="9321" y="0"/>
                   </wp:wrapPolygon>
                 </wp:wrapTight>
-                <wp:docPr id="23" name="Straight Arrow Connector 23"/>
+                <wp:docPr id="6" name="Group 6"/>
                 <wp:cNvGraphicFramePr/>
                 <a:graphic xmlns:a="http://schemas.openxmlformats.org/drawingml/2006/main">
-                  <a:graphicData uri="http://schemas.microsoft.com/office/word/2010/wordprocessingShape">
-                    <wps:wsp>
-                      <wps:cNvCnPr/>
-                      <wps:spPr>
-                        <a:xfrm flipV="1">
+                  <a:graphicData uri="http://schemas.microsoft.com/office/word/2010/wordprocessingGroup">
+                    <wpg:wgp>
+                      <wpg:cNvGrpSpPr/>
+                      <wpg:grpSpPr>
+                        <a:xfrm>
                           <a:off x="0" y="0"/>
-                          <a:ext cx="251113" cy="128732"/>
+                          <a:ext cx="2560320" cy="1714500"/>
+                          <a:chOff x="0" y="0"/>
+                          <a:chExt cx="2560320" cy="1714500"/>
                         </a:xfrm>
-                        <a:prstGeom prst="straightConnector1">
-                          <a:avLst/>
-                        </a:prstGeom>
-                        <a:ln w="38100">
-                          <a:solidFill>
-                            <a:srgbClr val="FF0000"/>
-                          </a:solidFill>
-                          <a:tailEnd type="triangle"/>
-                        </a:ln>
-                      </wps:spPr>
-                      <wps:style>
-                        <a:lnRef idx="1">
-                          <a:schemeClr val="accent1"/>
-                        </a:lnRef>
-                        <a:fillRef idx="0">
-                          <a:schemeClr val="accent1"/>
-                        </a:fillRef>
-                        <a:effectRef idx="0">
-                          <a:schemeClr val="accent1"/>
-                        </a:effectRef>
-                        <a:fontRef idx="minor">
-                          <a:schemeClr val="tx1"/>
-                        </a:fontRef>
-                      </wps:style>
-                      <wps:bodyPr/>
-                    </wps:wsp>
+                      </wpg:grpSpPr>
+                      <pic:pic xmlns:pic="http://schemas.openxmlformats.org/drawingml/2006/picture">
+                        <pic:nvPicPr>
+                          <pic:cNvPr id="12" name="Picture 12"/>
+                          <pic:cNvPicPr>
+                            <a:picLocks noChangeAspect="1"/>
+                          </pic:cNvPicPr>
+                        </pic:nvPicPr>
+                        <pic:blipFill>
+                          <a:blip r:embed="rId4">
+                            <a:extLst>
+                              <a:ext uri="{28A0092B-C50C-407E-A947-70E740481C1C}">
+                                <a14:useLocalDpi xmlns:a14="http://schemas.microsoft.com/office/drawing/2010/main" val="0"/>
+                              </a:ext>
+                            </a:extLst>
+                          </a:blip>
+                          <a:srcRect/>
+                          <a:stretch>
+                            <a:fillRect/>
+                          </a:stretch>
+                        </pic:blipFill>
+                        <pic:spPr bwMode="auto">
+                          <a:xfrm>
+                            <a:off x="0" y="0"/>
+                            <a:ext cx="2560320" cy="1714500"/>
+                          </a:xfrm>
+                          <a:prstGeom prst="rect">
+                            <a:avLst/>
+                          </a:prstGeom>
+                          <a:noFill/>
+                          <a:ln>
+                            <a:noFill/>
+                          </a:ln>
+                        </pic:spPr>
+                      </pic:pic>
+                      <wps:wsp>
+                        <wps:cNvPr id="20" name="Straight Arrow Connector 20"/>
+                        <wps:cNvCnPr/>
+                        <wps:spPr>
+                          <a:xfrm>
+                            <a:off x="1722664" y="1053193"/>
+                            <a:ext cx="312420" cy="68580"/>
+                          </a:xfrm>
+                          <a:prstGeom prst="straightConnector1">
+                            <a:avLst/>
+                          </a:prstGeom>
+                          <a:ln w="38100">
+                            <a:solidFill>
+                              <a:srgbClr val="FF0000"/>
+                            </a:solidFill>
+                            <a:tailEnd type="triangle"/>
+                          </a:ln>
+                        </wps:spPr>
+                        <wps:style>
+                          <a:lnRef idx="1">
+                            <a:schemeClr val="accent1"/>
+                          </a:lnRef>
+                          <a:fillRef idx="0">
+                            <a:schemeClr val="accent1"/>
+                          </a:fillRef>
+                          <a:effectRef idx="0">
+                            <a:schemeClr val="accent1"/>
+                          </a:effectRef>
+                          <a:fontRef idx="minor">
+                            <a:schemeClr val="tx1"/>
+                          </a:fontRef>
+                        </wps:style>
+                        <wps:bodyPr/>
+                      </wps:wsp>
+                    </wpg:wgp>
                   </a:graphicData>
                 </a:graphic>
-                <wp14:sizeRelH relativeFrom="margin">
-                  <wp14:pctWidth>0</wp14:pctWidth>
-                </wp14:sizeRelH>
-                <wp14:sizeRelV relativeFrom="margin">
-                  <wp14:pctHeight>0</wp14:pctHeight>
-                </wp14:sizeRelV>
               </wp:anchor>
             </w:drawing>
           </mc:Choice>
           <mc:Fallback>
             <w:pict>
-              <v:shape w14:anchorId="4EFB18F1" id="Straight Arrow Connector 23" o:spid="_x0000_s1026" type="#_x0000_t32" style="position:absolute;margin-left:274.75pt;margin-top:137.6pt;width:19.75pt;height:10.15pt;flip:y;z-index:-251648000;visibility:visible;mso-wrap-style:square;mso-width-percent:0;mso-height-percent:0;mso-wrap-distance-left:9pt;mso-wrap-distance-top:0;mso-wrap-distance-right:9pt;mso-wrap-distance-bottom:0;mso-position-horizontal:absolute;mso-position-horizontal-relative:text;mso-position-vertical:absolute;mso-position-vertical-relative:text;mso-width-percent:0;mso-height-percent:0;mso-width-relative:margin;mso-height-relative:margin" o:gfxdata="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" strokecolor="red" strokeweight="3pt">
-                <v:stroke endarrow="block" joinstyle="miter"/>
+              <v:group w14:anchorId="1B3C8DF9" id="Group 6" o:spid="_x0000_s1026" style="position:absolute;margin-left:200.65pt;margin-top:245.5pt;width:201.6pt;height:135pt;z-index:251670528" coordsize="25603,17145" o:gfxdata="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">
+                <v:shape id="Picture 12" o:spid="_x0000_s1027" type="#_x0000_t75" style="position:absolute;width:25603;height:17145;visibility:visible;mso-wrap-style:square" o:gfxdata="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">
+                  <v:imagedata r:id="rId5" o:title=""/>
+                </v:shape>
+                <v:shape id="Straight Arrow Connector 20" o:spid="_x0000_s1028" type="#_x0000_t32" style="position:absolute;left:17226;top:10531;width:3124;height:686;visibility:visible;mso-wrap-style:square" o:connectortype="straight" o:gfxdata="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" strokecolor="red" strokeweight="3pt">
+                  <v:stroke endarrow="block" joinstyle="miter"/>
+                </v:shape>
                 <w10:wrap type="tight"/>
-              </v:shape>
+              </v:group>
             </w:pict>
           </mc:Fallback>
         </mc:AlternateContent>
-      </w:r>
-      <w:r>
-        <w:drawing>
-          <wp:anchor distT="0" distB="0" distL="114300" distR="114300" simplePos="0" relativeHeight="251658239" behindDoc="1" locked="0" layoutInCell="1" allowOverlap="1">
-            <wp:simplePos x="0" y="0"/>
-            <wp:positionH relativeFrom="column">
-              <wp:posOffset>2597150</wp:posOffset>
-            </wp:positionH>
-            <wp:positionV relativeFrom="paragraph">
-              <wp:posOffset>1279525</wp:posOffset>
-            </wp:positionV>
-            <wp:extent cx="1787525" cy="1281430"/>
-            <wp:effectExtent l="0" t="0" r="3175" b="0"/>
-            <wp:wrapTight wrapText="bothSides">
-              <wp:wrapPolygon edited="0">
-                <wp:start x="14502" y="0"/>
-                <wp:lineTo x="14272" y="1606"/>
-                <wp:lineTo x="14502" y="5459"/>
-                <wp:lineTo x="5755" y="8991"/>
-                <wp:lineTo x="2072" y="10597"/>
-                <wp:lineTo x="0" y="12844"/>
-                <wp:lineTo x="0" y="13487"/>
-                <wp:lineTo x="7596" y="16056"/>
-                <wp:lineTo x="7136" y="18303"/>
-                <wp:lineTo x="6906" y="20872"/>
-                <wp:lineTo x="9208" y="20872"/>
-                <wp:lineTo x="8747" y="16056"/>
-                <wp:lineTo x="11510" y="16056"/>
-                <wp:lineTo x="20718" y="12202"/>
-                <wp:lineTo x="21408" y="9954"/>
-                <wp:lineTo x="16574" y="5780"/>
-                <wp:lineTo x="16574" y="1284"/>
-                <wp:lineTo x="16344" y="0"/>
-                <wp:lineTo x="14502" y="0"/>
-              </wp:wrapPolygon>
-            </wp:wrapTight>
-            <wp:docPr id="22" name="Picture 22"/>
-            <wp:cNvGraphicFramePr>
-              <a:graphicFrameLocks xmlns:a="http://schemas.openxmlformats.org/drawingml/2006/main" noChangeAspect="1"/>
-            </wp:cNvGraphicFramePr>
-            <a:graphic xmlns:a="http://schemas.openxmlformats.org/drawingml/2006/main">
-              <a:graphicData uri="http://schemas.openxmlformats.org/drawingml/2006/picture">
-                <pic:pic xmlns:pic="http://schemas.openxmlformats.org/drawingml/2006/picture">
-                  <pic:nvPicPr>
-                    <pic:cNvPr id="0" name="Picture 25"/>
-                    <pic:cNvPicPr>
-                      <a:picLocks noChangeAspect="1" noChangeArrowheads="1"/>
-                    </pic:cNvPicPr>
-                  </pic:nvPicPr>
-                  <pic:blipFill>
-                    <a:blip r:embed="rId6">
-                      <a:extLst>
-                        <a:ext uri="{28A0092B-C50C-407E-A947-70E740481C1C}">
-                          <a14:useLocalDpi xmlns:a14="http://schemas.microsoft.com/office/drawing/2010/main" val="0"/>
-                        </a:ext>
-                      </a:extLst>
-                    </a:blip>
-                    <a:srcRect/>
-                    <a:stretch>
-                      <a:fillRect/>
-                    </a:stretch>
-                  </pic:blipFill>
-                  <pic:spPr bwMode="auto">
-                    <a:xfrm>
-                      <a:off x="0" y="0"/>
-                      <a:ext cx="1787525" cy="1281430"/>
-                    </a:xfrm>
-                    <a:prstGeom prst="rect">
-                      <a:avLst/>
-                    </a:prstGeom>
-                    <a:noFill/>
-                    <a:ln>
-                      <a:noFill/>
-                    </a:ln>
-                  </pic:spPr>
-                </pic:pic>
-              </a:graphicData>
-            </a:graphic>
-          </wp:anchor>
-        </w:drawing>
       </w:r>
       <w:r>
         <w:rPr>
@@ -401,7 +385,150 @@
         <mc:AlternateContent>
           <mc:Choice Requires="wpg">
             <w:drawing>
-              <wp:anchor distT="0" distB="0" distL="114300" distR="114300" simplePos="0" relativeHeight="251662336" behindDoc="0" locked="0" layoutInCell="1" allowOverlap="1">
+              <wp:anchor distT="0" distB="0" distL="114300" distR="114300" simplePos="0" relativeHeight="251668480" behindDoc="0" locked="0" layoutInCell="1" allowOverlap="1">
+                <wp:simplePos x="0" y="0"/>
+                <wp:positionH relativeFrom="column">
+                  <wp:posOffset>2599267</wp:posOffset>
+                </wp:positionH>
+                <wp:positionV relativeFrom="paragraph">
+                  <wp:posOffset>1280583</wp:posOffset>
+                </wp:positionV>
+                <wp:extent cx="1787525" cy="1281430"/>
+                <wp:effectExtent l="0" t="0" r="3175" b="0"/>
+                <wp:wrapTight wrapText="bothSides">
+                  <wp:wrapPolygon edited="0">
+                    <wp:start x="14502" y="0"/>
+                    <wp:lineTo x="14272" y="1606"/>
+                    <wp:lineTo x="14502" y="5459"/>
+                    <wp:lineTo x="5755" y="8991"/>
+                    <wp:lineTo x="2072" y="10597"/>
+                    <wp:lineTo x="0" y="12844"/>
+                    <wp:lineTo x="0" y="13487"/>
+                    <wp:lineTo x="7596" y="16056"/>
+                    <wp:lineTo x="7136" y="18303"/>
+                    <wp:lineTo x="6906" y="20872"/>
+                    <wp:lineTo x="9208" y="20872"/>
+                    <wp:lineTo x="8747" y="16056"/>
+                    <wp:lineTo x="11510" y="16056"/>
+                    <wp:lineTo x="20718" y="12202"/>
+                    <wp:lineTo x="21408" y="9954"/>
+                    <wp:lineTo x="16574" y="5780"/>
+                    <wp:lineTo x="16574" y="1284"/>
+                    <wp:lineTo x="16344" y="0"/>
+                    <wp:lineTo x="14502" y="0"/>
+                  </wp:wrapPolygon>
+                </wp:wrapTight>
+                <wp:docPr id="1" name="Group 1"/>
+                <wp:cNvGraphicFramePr/>
+                <a:graphic xmlns:a="http://schemas.openxmlformats.org/drawingml/2006/main">
+                  <a:graphicData uri="http://schemas.microsoft.com/office/word/2010/wordprocessingGroup">
+                    <wpg:wgp>
+                      <wpg:cNvGrpSpPr/>
+                      <wpg:grpSpPr>
+                        <a:xfrm>
+                          <a:off x="0" y="0"/>
+                          <a:ext cx="1787525" cy="1281430"/>
+                          <a:chOff x="0" y="0"/>
+                          <a:chExt cx="1787525" cy="1281430"/>
+                        </a:xfrm>
+                      </wpg:grpSpPr>
+                      <pic:pic xmlns:pic="http://schemas.openxmlformats.org/drawingml/2006/picture">
+                        <pic:nvPicPr>
+                          <pic:cNvPr id="22" name="Picture 22"/>
+                          <pic:cNvPicPr>
+                            <a:picLocks noChangeAspect="1"/>
+                          </pic:cNvPicPr>
+                        </pic:nvPicPr>
+                        <pic:blipFill>
+                          <a:blip r:embed="rId6">
+                            <a:extLst>
+                              <a:ext uri="{28A0092B-C50C-407E-A947-70E740481C1C}">
+                                <a14:useLocalDpi xmlns:a14="http://schemas.microsoft.com/office/drawing/2010/main" val="0"/>
+                              </a:ext>
+                            </a:extLst>
+                          </a:blip>
+                          <a:srcRect/>
+                          <a:stretch>
+                            <a:fillRect/>
+                          </a:stretch>
+                        </pic:blipFill>
+                        <pic:spPr bwMode="auto">
+                          <a:xfrm>
+                            <a:off x="0" y="0"/>
+                            <a:ext cx="1787525" cy="1281430"/>
+                          </a:xfrm>
+                          <a:prstGeom prst="rect">
+                            <a:avLst/>
+                          </a:prstGeom>
+                          <a:noFill/>
+                          <a:ln>
+                            <a:noFill/>
+                          </a:ln>
+                        </pic:spPr>
+                      </pic:pic>
+                      <wps:wsp>
+                        <wps:cNvPr id="23" name="Straight Arrow Connector 23"/>
+                        <wps:cNvCnPr/>
+                        <wps:spPr>
+                          <a:xfrm flipV="1">
+                            <a:off x="891116" y="469900"/>
+                            <a:ext cx="251113" cy="128732"/>
+                          </a:xfrm>
+                          <a:prstGeom prst="straightConnector1">
+                            <a:avLst/>
+                          </a:prstGeom>
+                          <a:ln w="38100">
+                            <a:solidFill>
+                              <a:srgbClr val="FF0000"/>
+                            </a:solidFill>
+                            <a:tailEnd type="triangle"/>
+                          </a:ln>
+                        </wps:spPr>
+                        <wps:style>
+                          <a:lnRef idx="1">
+                            <a:schemeClr val="accent1"/>
+                          </a:lnRef>
+                          <a:fillRef idx="0">
+                            <a:schemeClr val="accent1"/>
+                          </a:fillRef>
+                          <a:effectRef idx="0">
+                            <a:schemeClr val="accent1"/>
+                          </a:effectRef>
+                          <a:fontRef idx="minor">
+                            <a:schemeClr val="tx1"/>
+                          </a:fontRef>
+                        </wps:style>
+                        <wps:bodyPr/>
+                      </wps:wsp>
+                    </wpg:wgp>
+                  </a:graphicData>
+                </a:graphic>
+              </wp:anchor>
+            </w:drawing>
+          </mc:Choice>
+          <mc:Fallback>
+            <w:pict>
+              <v:group w14:anchorId="126BC5DF" id="Group 1" o:spid="_x0000_s1026" style="position:absolute;margin-left:204.65pt;margin-top:100.85pt;width:140.75pt;height:100.9pt;z-index:251668480" coordsize="17875,12814" o:gfxdata="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">
+                <v:shape id="Picture 22" o:spid="_x0000_s1027" type="#_x0000_t75" style="position:absolute;width:17875;height:12814;visibility:visible;mso-wrap-style:square" o:gfxdata="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">
+                  <v:imagedata r:id="rId7" o:title=""/>
+                </v:shape>
+                <v:shape id="Straight Arrow Connector 23" o:spid="_x0000_s1028" type="#_x0000_t32" style="position:absolute;left:8911;top:4699;width:2511;height:1287;flip:y;visibility:visible;mso-wrap-style:square" o:connectortype="straight" o:gfxdata="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" strokecolor="red" strokeweight="3pt">
+                  <v:stroke endarrow="block" joinstyle="miter"/>
+                </v:shape>
+                <w10:wrap type="tight"/>
+              </v:group>
+            </w:pict>
+          </mc:Fallback>
+        </mc:AlternateContent>
+      </w:r>
+      <w:r>
+        <w:rPr>
+          <w:noProof/>
+        </w:rPr>
+        <mc:AlternateContent>
+          <mc:Choice Requires="wpg">
+            <w:drawing>
+              <wp:anchor distT="0" distB="0" distL="114300" distR="114300" simplePos="0" relativeHeight="251661312" behindDoc="0" locked="0" layoutInCell="1" allowOverlap="1">
                 <wp:simplePos x="0" y="0"/>
                 <wp:positionH relativeFrom="column">
                   <wp:posOffset>48376</wp:posOffset>
@@ -464,7 +591,7 @@
                           </pic:cNvPicPr>
                         </pic:nvPicPr>
                         <pic:blipFill>
-                          <a:blip r:embed="rId7">
+                          <a:blip r:embed="rId8">
                             <a:extLst>
                               <a:ext uri="{28A0092B-C50C-407E-A947-70E740481C1C}">
                                 <a14:useLocalDpi xmlns:a14="http://schemas.microsoft.com/office/drawing/2010/main" val="0"/>
@@ -532,9 +659,9 @@
           </mc:Choice>
           <mc:Fallback>
             <w:pict>
-              <v:group w14:anchorId="662FFA57" id="Group 15" o:spid="_x0000_s1026" style="position:absolute;margin-left:3.8pt;margin-top:141.8pt;width:193.7pt;height:133.3pt;z-index:251662336" coordsize="24599,16929" o:gfxdata="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">
+              <v:group w14:anchorId="0D9CB4B8" id="Group 15" o:spid="_x0000_s1026" style="position:absolute;margin-left:3.8pt;margin-top:141.8pt;width:193.7pt;height:133.3pt;z-index:251661312" coordsize="24599,16929" o:gfxdata="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">
                 <v:shape id="Picture 13" o:spid="_x0000_s1027" type="#_x0000_t75" style="position:absolute;width:24599;height:16929;visibility:visible;mso-wrap-style:square" o:gfxdata="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">
-                  <v:imagedata r:id="rId8" o:title=""/>
+                  <v:imagedata r:id="rId9" o:title=""/>
                 </v:shape>
                 <v:shape id="Straight Arrow Connector 14" o:spid="_x0000_s1028" type="#_x0000_t32" style="position:absolute;left:11402;top:11430;width:1769;height:2448;flip:y;visibility:visible;mso-wrap-style:square" o:connectortype="straight" o:gfxdata="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" strokecolor="#00b050" strokeweight="3pt">
                   <v:stroke endarrow="block" joinstyle="miter"/>
@@ -552,7 +679,7 @@
         <mc:AlternateContent>
           <mc:Choice Requires="wpg">
             <w:drawing>
-              <wp:anchor distT="0" distB="0" distL="114300" distR="114300" simplePos="0" relativeHeight="251666432" behindDoc="0" locked="0" layoutInCell="1" allowOverlap="1">
+              <wp:anchor distT="0" distB="0" distL="114300" distR="114300" simplePos="0" relativeHeight="251665408" behindDoc="0" locked="0" layoutInCell="1" allowOverlap="1">
                 <wp:simplePos x="0" y="0"/>
                 <wp:positionH relativeFrom="column">
                   <wp:posOffset>2898025</wp:posOffset>
@@ -613,7 +740,7 @@
                           </pic:cNvPicPr>
                         </pic:nvPicPr>
                         <pic:blipFill>
-                          <a:blip r:embed="rId9">
+                          <a:blip r:embed="rId10">
                             <a:extLst>
                               <a:ext uri="{28A0092B-C50C-407E-A947-70E740481C1C}">
                                 <a14:useLocalDpi xmlns:a14="http://schemas.microsoft.com/office/drawing/2010/main" val="0"/>
@@ -681,9 +808,9 @@
           </mc:Choice>
           <mc:Fallback>
             <w:pict>
-              <v:group w14:anchorId="1B4F4009" id="Group 19" o:spid="_x0000_s1026" style="position:absolute;margin-left:228.2pt;margin-top:1.3pt;width:201.45pt;height:135pt;z-index:251666432" coordsize="25584,17145" o:gfxdata="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">
+              <v:group w14:anchorId="58251D3F" id="Group 19" o:spid="_x0000_s1026" style="position:absolute;margin-left:228.2pt;margin-top:1.3pt;width:201.45pt;height:135pt;z-index:251665408" coordsize="25584,17145" o:gfxdata="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">
                 <v:shape id="Picture 17" o:spid="_x0000_s1027" type="#_x0000_t75" style="position:absolute;width:25584;height:17145;visibility:visible;mso-wrap-style:square" o:gfxdata="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">
-                  <v:imagedata r:id="rId10" o:title=""/>
+                  <v:imagedata r:id="rId11" o:title=""/>
                 </v:shape>
                 <v:shape id="Straight Arrow Connector 18" o:spid="_x0000_s1028" type="#_x0000_t32" style="position:absolute;left:16900;top:10368;width:3124;height:686;visibility:visible;mso-wrap-style:square" o:connectortype="straight" o:gfxdata="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" strokecolor="red" strokeweight="3pt">
                   <v:stroke endarrow="block" joinstyle="miter"/>
@@ -701,6 +828,56 @@
         <w:tab/>
       </w:r>
       <w:bookmarkStart w:id="0" w:name="_GoBack"/>
+      <w:r>
+        <w:rPr>
+          <w:noProof/>
+        </w:rPr>
+        <w:drawing>
+          <wp:inline distT="0" distB="0" distL="0" distR="0" wp14:anchorId="2BD74652">
+            <wp:extent cx="2560320" cy="1718945"/>
+            <wp:effectExtent l="0" t="0" r="0" b="0"/>
+            <wp:docPr id="25" name="Picture 25"/>
+            <wp:cNvGraphicFramePr>
+              <a:graphicFrameLocks xmlns:a="http://schemas.openxmlformats.org/drawingml/2006/main" noChangeAspect="1"/>
+            </wp:cNvGraphicFramePr>
+            <a:graphic xmlns:a="http://schemas.openxmlformats.org/drawingml/2006/main">
+              <a:graphicData uri="http://schemas.openxmlformats.org/drawingml/2006/picture">
+                <pic:pic xmlns:pic="http://schemas.openxmlformats.org/drawingml/2006/picture">
+                  <pic:nvPicPr>
+                    <pic:cNvPr id="0" name="Picture 4"/>
+                    <pic:cNvPicPr>
+                      <a:picLocks noChangeAspect="1" noChangeArrowheads="1"/>
+                    </pic:cNvPicPr>
+                  </pic:nvPicPr>
+                  <pic:blipFill>
+                    <a:blip r:embed="rId12">
+                      <a:extLst>
+                        <a:ext uri="{28A0092B-C50C-407E-A947-70E740481C1C}">
+                          <a14:useLocalDpi xmlns:a14="http://schemas.microsoft.com/office/drawing/2010/main" val="0"/>
+                        </a:ext>
+                      </a:extLst>
+                    </a:blip>
+                    <a:srcRect/>
+                    <a:stretch>
+                      <a:fillRect/>
+                    </a:stretch>
+                  </pic:blipFill>
+                  <pic:spPr bwMode="auto">
+                    <a:xfrm>
+                      <a:off x="0" y="0"/>
+                      <a:ext cx="2560320" cy="1718945"/>
+                    </a:xfrm>
+                    <a:prstGeom prst="rect">
+                      <a:avLst/>
+                    </a:prstGeom>
+                    <a:noFill/>
+                  </pic:spPr>
+                </pic:pic>
+              </a:graphicData>
+            </a:graphic>
+          </wp:inline>
+        </w:drawing>
+      </w:r>
       <w:bookmarkEnd w:id="0"/>
     </w:p>
     <w:sectPr>

</xml_diff>